<commit_message>
Entrega - Aula 2
</commit_message>
<xml_diff>
--- a/Aula 2/Pesquisas.docx
+++ b/Aula 2/Pesquisas.docx
@@ -201,18 +201,13 @@
     <w:p>
       <w:pPr>
         <w:jc w:val="both"/>
+        <w:rPr>
+          <w:b/>
+        </w:rPr>
       </w:pPr>
       <w:r>
         <w:t>A linguagem C é uma linguagem funcional e já a linguagem C++ é uma linguagem orientada a objeto, sendo assim podemos mexer com classes, ou seja, a linguagem C++ é mais completa que a linguagem C.</w:t>
       </w:r>
-    </w:p>
-    <w:p>
-      <w:pPr>
-        <w:jc w:val="both"/>
-        <w:rPr>
-          <w:b/>
-        </w:rPr>
-      </w:pPr>
     </w:p>
     <w:p>
       <w:pPr>
@@ -273,21 +268,232 @@
         <w:rPr>
           <w:b/>
         </w:rPr>
-        <w:t xml:space="preserve">2.11 </w:t>
-      </w:r>
-      <w:proofErr w:type="spellStart"/>
+        <w:t>2.10 Ponteiro 5</w:t>
+      </w:r>
       <w:r>
         <w:rPr>
           <w:b/>
         </w:rPr>
-        <w:t>Malloc</w:t>
-      </w:r>
-      <w:proofErr w:type="spellEnd"/>
-      <w:r>
+        <w:t>:</w:t>
+      </w:r>
+    </w:p>
+    <w:p>
+      <w:pPr>
+        <w:autoSpaceDE w:val="0"/>
+        <w:autoSpaceDN w:val="0"/>
+        <w:adjustRightInd w:val="0"/>
+        <w:spacing w:after="0" w:line="240" w:lineRule="auto"/>
+        <w:jc w:val="both"/>
+      </w:pPr>
+      <w:r>
+        <w:t>A seguinte função promete devolver um vetor com os 4 primeiros números primos</w:t>
+      </w:r>
+      <w:r>
+        <w:t xml:space="preserve"> </w:t>
+      </w:r>
+      <w:r>
+        <w:t>maiores que 1000 e devolver o endereço da nova lista. Onde está o erro?</w:t>
+      </w:r>
+    </w:p>
+    <w:p>
+      <w:pPr>
+        <w:autoSpaceDE w:val="0"/>
+        <w:autoSpaceDN w:val="0"/>
+        <w:adjustRightInd w:val="0"/>
+        <w:spacing w:after="0" w:line="240" w:lineRule="auto"/>
         <w:rPr>
           <w:b/>
         </w:rPr>
-        <w:t xml:space="preserve">: </w:t>
+      </w:pPr>
+    </w:p>
+    <w:p>
+      <w:pPr>
+        <w:autoSpaceDE w:val="0"/>
+        <w:autoSpaceDN w:val="0"/>
+        <w:adjustRightInd w:val="0"/>
+        <w:spacing w:after="0" w:line="240" w:lineRule="auto"/>
+        <w:rPr>
+          <w:rFonts w:ascii="LMSans10-Regular" w:hAnsi="LMSans10-Regular" w:cs="LMSans10-Regular"/>
+          <w:color w:val="000000"/>
+          <w:sz w:val="20"/>
+          <w:szCs w:val="20"/>
+        </w:rPr>
+      </w:pPr>
+      <w:proofErr w:type="gramStart"/>
+      <w:r>
+        <w:rPr>
+          <w:rFonts w:ascii="LMSans10-Regular" w:hAnsi="LMSans10-Regular" w:cs="LMSans10-Regular"/>
+          <w:color w:val="00CD9A"/>
+          <w:sz w:val="20"/>
+          <w:szCs w:val="20"/>
+        </w:rPr>
+        <w:t>i</w:t>
+      </w:r>
+      <w:proofErr w:type="gramEnd"/>
+      <w:r>
+        <w:rPr>
+          <w:rFonts w:ascii="LMSans10-Regular" w:hAnsi="LMSans10-Regular" w:cs="LMSans10-Regular"/>
+          <w:color w:val="00CD9A"/>
+          <w:sz w:val="20"/>
+          <w:szCs w:val="20"/>
+        </w:rPr>
+        <w:t xml:space="preserve"> n t </w:t>
+      </w:r>
+      <w:r>
+        <w:rPr>
+          <w:rFonts w:ascii="CMSY10" w:hAnsi="CMSY10" w:cs="CMSY10"/>
+          <w:color w:val="000000"/>
+          <w:sz w:val="20"/>
+          <w:szCs w:val="20"/>
+        </w:rPr>
+        <w:t xml:space="preserve">_ </w:t>
+      </w:r>
+      <w:r>
+        <w:rPr>
+          <w:rFonts w:ascii="LMSans10-Regular" w:hAnsi="LMSans10-Regular" w:cs="LMSans10-Regular"/>
+          <w:color w:val="000000"/>
+          <w:sz w:val="20"/>
+          <w:szCs w:val="20"/>
+        </w:rPr>
+        <w:t xml:space="preserve">primos ( </w:t>
+      </w:r>
+      <w:r>
+        <w:rPr>
+          <w:rFonts w:ascii="LMSans10-Regular" w:hAnsi="LMSans10-Regular" w:cs="LMSans10-Regular"/>
+          <w:color w:val="00CD9A"/>
+          <w:sz w:val="20"/>
+          <w:szCs w:val="20"/>
+        </w:rPr>
+        <w:t xml:space="preserve">v o i d </w:t>
+      </w:r>
+      <w:r>
+        <w:rPr>
+          <w:rFonts w:ascii="LMSans10-Regular" w:hAnsi="LMSans10-Regular" w:cs="LMSans10-Regular"/>
+          <w:color w:val="000000"/>
+          <w:sz w:val="20"/>
+          <w:szCs w:val="20"/>
+        </w:rPr>
+        <w:t>) {</w:t>
+      </w:r>
+    </w:p>
+    <w:p>
+      <w:pPr>
+        <w:autoSpaceDE w:val="0"/>
+        <w:autoSpaceDN w:val="0"/>
+        <w:adjustRightInd w:val="0"/>
+        <w:spacing w:after="0" w:line="240" w:lineRule="auto"/>
+        <w:rPr>
+          <w:rFonts w:ascii="LMSans10-Regular" w:hAnsi="LMSans10-Regular" w:cs="LMSans10-Regular"/>
+          <w:color w:val="000000"/>
+          <w:sz w:val="20"/>
+          <w:szCs w:val="20"/>
+        </w:rPr>
+      </w:pPr>
+      <w:proofErr w:type="gramStart"/>
+      <w:r>
+        <w:rPr>
+          <w:rFonts w:ascii="LMSans10-Regular" w:hAnsi="LMSans10-Regular" w:cs="LMSans10-Regular"/>
+          <w:color w:val="00CD9A"/>
+          <w:sz w:val="20"/>
+          <w:szCs w:val="20"/>
+        </w:rPr>
+        <w:t>i</w:t>
+      </w:r>
+      <w:proofErr w:type="gramEnd"/>
+      <w:r>
+        <w:rPr>
+          <w:rFonts w:ascii="LMSans10-Regular" w:hAnsi="LMSans10-Regular" w:cs="LMSans10-Regular"/>
+          <w:color w:val="00CD9A"/>
+          <w:sz w:val="20"/>
+          <w:szCs w:val="20"/>
+        </w:rPr>
+        <w:t xml:space="preserve"> n t </w:t>
+      </w:r>
+      <w:r>
+        <w:rPr>
+          <w:rFonts w:ascii="LMSans10-Regular" w:hAnsi="LMSans10-Regular" w:cs="LMSans10-Regular"/>
+          <w:color w:val="000000"/>
+          <w:sz w:val="20"/>
+          <w:szCs w:val="20"/>
+        </w:rPr>
+        <w:t>v [ 3 ] ;</w:t>
+      </w:r>
+    </w:p>
+    <w:p>
+      <w:pPr>
+        <w:autoSpaceDE w:val="0"/>
+        <w:autoSpaceDN w:val="0"/>
+        <w:adjustRightInd w:val="0"/>
+        <w:spacing w:after="0" w:line="240" w:lineRule="auto"/>
+        <w:rPr>
+          <w:rFonts w:ascii="LMSans10-Regular" w:hAnsi="LMSans10-Regular" w:cs="LMSans10-Regular"/>
+          <w:color w:val="000000"/>
+          <w:sz w:val="20"/>
+          <w:szCs w:val="20"/>
+        </w:rPr>
+      </w:pPr>
+      <w:proofErr w:type="gramStart"/>
+      <w:r>
+        <w:rPr>
+          <w:rFonts w:ascii="LMSans10-Regular" w:hAnsi="LMSans10-Regular" w:cs="LMSans10-Regular"/>
+          <w:color w:val="000000"/>
+          <w:sz w:val="20"/>
+          <w:szCs w:val="20"/>
+        </w:rPr>
+        <w:t>v</w:t>
+      </w:r>
+      <w:proofErr w:type="gramEnd"/>
+      <w:r>
+        <w:rPr>
+          <w:rFonts w:ascii="LMSans10-Regular" w:hAnsi="LMSans10-Regular" w:cs="LMSans10-Regular"/>
+          <w:color w:val="000000"/>
+          <w:sz w:val="20"/>
+          <w:szCs w:val="20"/>
+        </w:rPr>
+        <w:t xml:space="preserve"> [ 0 ] = 1009; v [ 1 ] = 1013; v [ 2 ] = 1019;</w:t>
+      </w:r>
+    </w:p>
+    <w:p>
+      <w:pPr>
+        <w:autoSpaceDE w:val="0"/>
+        <w:autoSpaceDN w:val="0"/>
+        <w:adjustRightInd w:val="0"/>
+        <w:spacing w:after="0" w:line="240" w:lineRule="auto"/>
+        <w:rPr>
+          <w:rFonts w:ascii="LMSans10-Regular" w:hAnsi="LMSans10-Regular" w:cs="LMSans10-Regular"/>
+          <w:color w:val="000000"/>
+          <w:sz w:val="20"/>
+          <w:szCs w:val="20"/>
+        </w:rPr>
+      </w:pPr>
+      <w:proofErr w:type="gramStart"/>
+      <w:r>
+        <w:rPr>
+          <w:rFonts w:ascii="LMSans10-Regular" w:hAnsi="LMSans10-Regular" w:cs="LMSans10-Regular"/>
+          <w:color w:val="00CD9A"/>
+          <w:sz w:val="20"/>
+          <w:szCs w:val="20"/>
+        </w:rPr>
+        <w:t>r</w:t>
+      </w:r>
+      <w:proofErr w:type="gramEnd"/>
+      <w:r>
+        <w:rPr>
+          <w:rFonts w:ascii="LMSans10-Regular" w:hAnsi="LMSans10-Regular" w:cs="LMSans10-Regular"/>
+          <w:color w:val="00CD9A"/>
+          <w:sz w:val="20"/>
+          <w:szCs w:val="20"/>
+        </w:rPr>
+        <w:t xml:space="preserve"> e t u r n </w:t>
+      </w:r>
+      <w:r>
+        <w:rPr>
+          <w:rFonts w:ascii="LMSans10-Regular" w:hAnsi="LMSans10-Regular" w:cs="LMSans10-Regular"/>
+          <w:color w:val="000000"/>
+          <w:sz w:val="20"/>
+          <w:szCs w:val="20"/>
+        </w:rPr>
+        <w:t>v ;</w:t>
       </w:r>
     </w:p>
     <w:p>
@@ -295,6 +501,103 @@
         <w:shd w:val="clear" w:color="auto" w:fill="FFFFFF"/>
         <w:spacing w:before="90" w:after="90"/>
         <w:jc w:val="both"/>
+        <w:rPr>
+          <w:rFonts w:ascii="LMSans10-Regular" w:hAnsi="LMSans10-Regular" w:cs="LMSans10-Regular"/>
+          <w:color w:val="000000"/>
+          <w:sz w:val="20"/>
+          <w:szCs w:val="20"/>
+        </w:rPr>
+      </w:pPr>
+      <w:r>
+        <w:rPr>
+          <w:rFonts w:ascii="LMSans10-Regular" w:hAnsi="LMSans10-Regular" w:cs="LMSans10-Regular"/>
+          <w:color w:val="000000"/>
+          <w:sz w:val="20"/>
+          <w:szCs w:val="20"/>
+        </w:rPr>
+        <w:t>}</w:t>
+      </w:r>
+    </w:p>
+    <w:p>
+      <w:pPr>
+        <w:shd w:val="clear" w:color="auto" w:fill="FFFFFF"/>
+        <w:spacing w:before="90" w:after="90"/>
+        <w:jc w:val="both"/>
+        <w:rPr>
+          <w:rFonts w:ascii="LMSans10-Regular" w:hAnsi="LMSans10-Regular" w:cs="LMSans10-Regular"/>
+          <w:color w:val="000000"/>
+          <w:sz w:val="20"/>
+          <w:szCs w:val="20"/>
+        </w:rPr>
+      </w:pPr>
+    </w:p>
+    <w:p>
+      <w:pPr>
+        <w:shd w:val="clear" w:color="auto" w:fill="FFFFFF"/>
+        <w:spacing w:before="90" w:after="90"/>
+        <w:jc w:val="both"/>
+      </w:pPr>
+      <w:r>
+        <w:t xml:space="preserve">A função </w:t>
+      </w:r>
+      <w:r>
+        <w:t>foi declarada como um ponteiro</w:t>
+      </w:r>
+      <w:bookmarkStart w:id="0" w:name="_GoBack"/>
+      <w:bookmarkEnd w:id="0"/>
+      <w:r>
+        <w:t>, mas está retornando um vetor, ela vai tentar retornar os 4 elementos de uma vez só, o que não é possível dado a declaração como ponteiro de inteiro.</w:t>
+      </w:r>
+    </w:p>
+    <w:p>
+      <w:pPr>
+        <w:shd w:val="clear" w:color="auto" w:fill="FFFFFF"/>
+        <w:spacing w:before="90" w:after="90"/>
+        <w:jc w:val="both"/>
+        <w:rPr>
+          <w:rFonts w:ascii="LMSans10-Bold" w:hAnsi="LMSans10-Bold" w:cs="LMSans10-Bold"/>
+          <w:b/>
+          <w:bCs/>
+          <w:sz w:val="29"/>
+          <w:szCs w:val="29"/>
+        </w:rPr>
+      </w:pPr>
+    </w:p>
+    <w:p>
+      <w:pPr>
+        <w:shd w:val="clear" w:color="auto" w:fill="FFFFFF"/>
+        <w:spacing w:before="90" w:after="90"/>
+        <w:jc w:val="both"/>
+        <w:rPr>
+          <w:b/>
+        </w:rPr>
+      </w:pPr>
+      <w:r>
+        <w:rPr>
+          <w:b/>
+        </w:rPr>
+        <w:t xml:space="preserve">2.11 </w:t>
+      </w:r>
+      <w:proofErr w:type="spellStart"/>
+      <w:r>
+        <w:rPr>
+          <w:b/>
+        </w:rPr>
+        <w:t>Malloc</w:t>
+      </w:r>
+      <w:proofErr w:type="spellEnd"/>
+      <w:r>
+        <w:rPr>
+          <w:b/>
+        </w:rPr>
+        <w:t xml:space="preserve">: </w:t>
+      </w:r>
+    </w:p>
+    <w:p>
+      <w:pPr>
+        <w:shd w:val="clear" w:color="auto" w:fill="FFFFFF"/>
+        <w:spacing w:before="90" w:after="90"/>
+        <w:jc w:val="both"/>
       </w:pPr>
       <w:r>
         <w:t xml:space="preserve">O que a função </w:t>
@@ -376,8 +679,6 @@
       <w:r>
         <w:t>) para liberar a memória que você usou</w:t>
       </w:r>
-      <w:bookmarkStart w:id="0" w:name="_GoBack"/>
-      <w:bookmarkEnd w:id="0"/>
     </w:p>
     <w:sectPr>
       <w:pgSz w:w="11906" w:h="16838"/>
@@ -391,7 +692,7 @@
 
 <file path=word/numbering.xml><?xml version="1.0" encoding="utf-8"?>
 <w:numbering xmlns:wpc="http://schemas.microsoft.com/office/word/2010/wordprocessingCanvas" xmlns:mc="http://schemas.openxmlformats.org/markup-compatibility/2006" xmlns:o="urn:schemas-microsoft-com:office:office" xmlns:r="http://schemas.openxmlformats.org/officeDocument/2006/relationships" xmlns:m="http://schemas.openxmlformats.org/officeDocument/2006/math" xmlns:v="urn:schemas-microsoft-com:vml" xmlns:wp14="http://schemas.microsoft.com/office/word/2010/wordprocessingDrawing" xmlns:wp="http://schemas.openxmlformats.org/drawingml/2006/wordprocessingDrawing" xmlns:w10="urn:schemas-microsoft-com:office:word" xmlns:w="http://schemas.openxmlformats.org/wordprocessingml/2006/main" xmlns:w14="http://schemas.microsoft.com/office/word/2010/wordml" xmlns:w15="http://schemas.microsoft.com/office/word/2012/wordml" xmlns:wpg="http://schemas.microsoft.com/office/word/2010/wordprocessingGroup" xmlns:wpi="http://schemas.microsoft.com/office/word/2010/wordprocessingInk" xmlns:wne="http://schemas.microsoft.com/office/word/2006/wordml" xmlns:wps="http://schemas.microsoft.com/office/word/2010/wordprocessingShape" mc:Ignorable="w14 w15 wp14">
-  <w:abstractNum w:abstractNumId="0" w15:restartNumberingAfterBreak="0">
+  <w:abstractNum w:abstractNumId="0">
     <w:nsid w:val="1AE8710B"/>
     <w:multiLevelType w:val="hybridMultilevel"/>
     <w:tmpl w:val="102A6ECA"/>
@@ -480,7 +781,7 @@
       </w:pPr>
     </w:lvl>
   </w:abstractNum>
-  <w:abstractNum w:abstractNumId="1" w15:restartNumberingAfterBreak="0">
+  <w:abstractNum w:abstractNumId="1">
     <w:nsid w:val="1B375596"/>
     <w:multiLevelType w:val="hybridMultilevel"/>
     <w:tmpl w:val="1ECE4AAC"/>
@@ -593,7 +894,7 @@
       </w:rPr>
     </w:lvl>
   </w:abstractNum>
-  <w:abstractNum w:abstractNumId="2" w15:restartNumberingAfterBreak="0">
+  <w:abstractNum w:abstractNumId="2">
     <w:nsid w:val="20D2415B"/>
     <w:multiLevelType w:val="hybridMultilevel"/>
     <w:tmpl w:val="3C421DF0"/>
@@ -682,7 +983,7 @@
       </w:pPr>
     </w:lvl>
   </w:abstractNum>
-  <w:abstractNum w:abstractNumId="3" w15:restartNumberingAfterBreak="0">
+  <w:abstractNum w:abstractNumId="3">
     <w:nsid w:val="3F60086D"/>
     <w:multiLevelType w:val="hybridMultilevel"/>
     <w:tmpl w:val="F0405CE2"/>
@@ -771,7 +1072,7 @@
       </w:pPr>
     </w:lvl>
   </w:abstractNum>
-  <w:abstractNum w:abstractNumId="4" w15:restartNumberingAfterBreak="0">
+  <w:abstractNum w:abstractNumId="4">
     <w:nsid w:val="4D905CBE"/>
     <w:multiLevelType w:val="hybridMultilevel"/>
     <w:tmpl w:val="224AB452"/>
@@ -860,7 +1161,7 @@
       </w:pPr>
     </w:lvl>
   </w:abstractNum>
-  <w:abstractNum w:abstractNumId="5" w15:restartNumberingAfterBreak="0">
+  <w:abstractNum w:abstractNumId="5">
     <w:nsid w:val="50256103"/>
     <w:multiLevelType w:val="hybridMultilevel"/>
     <w:tmpl w:val="AD1A735E"/>
@@ -949,7 +1250,7 @@
       </w:pPr>
     </w:lvl>
   </w:abstractNum>
-  <w:abstractNum w:abstractNumId="6" w15:restartNumberingAfterBreak="0">
+  <w:abstractNum w:abstractNumId="6">
     <w:nsid w:val="56DA2DD5"/>
     <w:multiLevelType w:val="hybridMultilevel"/>
     <w:tmpl w:val="102A6ECA"/>
@@ -1038,7 +1339,7 @@
       </w:pPr>
     </w:lvl>
   </w:abstractNum>
-  <w:abstractNum w:abstractNumId="7" w15:restartNumberingAfterBreak="0">
+  <w:abstractNum w:abstractNumId="7">
     <w:nsid w:val="5CE16B00"/>
     <w:multiLevelType w:val="hybridMultilevel"/>
     <w:tmpl w:val="3D1A806E"/>

</xml_diff>

<commit_message>
Atualizando  pesquisas da Aula 2 e adicionando os arquivos da Aula 3
</commit_message>
<xml_diff>
--- a/Aula 2/Pesquisas.docx
+++ b/Aula 2/Pesquisas.docx
@@ -286,13 +286,7 @@
         <w:jc w:val="both"/>
       </w:pPr>
       <w:r>
-        <w:t>A seguinte função promete devolver um vetor com os 4 primeiros números primos</w:t>
-      </w:r>
-      <w:r>
-        <w:t xml:space="preserve"> </w:t>
-      </w:r>
-      <w:r>
-        <w:t>maiores que 1000 e devolver o endereço da nova lista. Onde está o erro?</w:t>
+        <w:t>A seguinte função promete devolver um vetor com os 4 primeiros números primos maiores que 1000 e devolver o endereço da nova lista. Onde está o erro?</w:t>
       </w:r>
     </w:p>
     <w:p>
@@ -301,9 +295,7 @@
         <w:autoSpaceDN w:val="0"/>
         <w:adjustRightInd w:val="0"/>
         <w:spacing w:after="0" w:line="240" w:lineRule="auto"/>
-        <w:rPr>
-          <w:b/>
-        </w:rPr>
+        <w:jc w:val="both"/>
       </w:pPr>
     </w:p>
     <w:p>
@@ -312,6 +304,7 @@
         <w:autoSpaceDN w:val="0"/>
         <w:adjustRightInd w:val="0"/>
         <w:spacing w:after="0" w:line="240" w:lineRule="auto"/>
+        <w:ind w:left="708"/>
         <w:rPr>
           <w:rFonts w:ascii="LMSans10-Regular" w:hAnsi="LMSans10-Regular" w:cs="LMSans10-Regular"/>
           <w:color w:val="000000"/>
@@ -341,12 +334,75 @@
       </w:r>
       <w:r>
         <w:rPr>
+          <w:rFonts w:ascii="LMSans10-Regular" w:hAnsi="LMSans10-Regular" w:cs="LMSans10-Regular"/>
+          <w:color w:val="000000"/>
+          <w:sz w:val="20"/>
+          <w:szCs w:val="20"/>
+        </w:rPr>
+        <w:t>v [ 3 ] ;</w:t>
+      </w:r>
+    </w:p>
+    <w:p>
+      <w:pPr>
+        <w:autoSpaceDE w:val="0"/>
+        <w:autoSpaceDN w:val="0"/>
+        <w:adjustRightInd w:val="0"/>
+        <w:spacing w:after="0" w:line="240" w:lineRule="auto"/>
+        <w:rPr>
+          <w:b/>
+        </w:rPr>
+      </w:pPr>
+    </w:p>
+    <w:p>
+      <w:pPr>
+        <w:autoSpaceDE w:val="0"/>
+        <w:autoSpaceDN w:val="0"/>
+        <w:adjustRightInd w:val="0"/>
+        <w:spacing w:after="0" w:line="240" w:lineRule="auto"/>
+        <w:rPr>
+          <w:rFonts w:ascii="LMSans10-Regular" w:hAnsi="LMSans10-Regular" w:cs="LMSans10-Regular"/>
+          <w:color w:val="000000"/>
+          <w:sz w:val="20"/>
+          <w:szCs w:val="20"/>
+        </w:rPr>
+      </w:pPr>
+      <w:proofErr w:type="gramStart"/>
+      <w:r>
+        <w:rPr>
+          <w:rFonts w:ascii="LMSans10-Regular" w:hAnsi="LMSans10-Regular" w:cs="LMSans10-Regular"/>
+          <w:color w:val="00CD9A"/>
+          <w:sz w:val="20"/>
+          <w:szCs w:val="20"/>
+        </w:rPr>
+        <w:t>i</w:t>
+      </w:r>
+      <w:proofErr w:type="gramEnd"/>
+      <w:r>
+        <w:rPr>
+          <w:rFonts w:ascii="LMSans10-Regular" w:hAnsi="LMSans10-Regular" w:cs="LMSans10-Regular"/>
+          <w:color w:val="00CD9A"/>
+          <w:sz w:val="20"/>
+          <w:szCs w:val="20"/>
+        </w:rPr>
+        <w:t xml:space="preserve"> n t </w:t>
+      </w:r>
+      <w:r>
+        <w:rPr>
           <w:rFonts w:ascii="CMSY10" w:hAnsi="CMSY10" w:cs="CMSY10"/>
           <w:color w:val="000000"/>
           <w:sz w:val="20"/>
           <w:szCs w:val="20"/>
         </w:rPr>
-        <w:t xml:space="preserve">_ </w:t>
+        <w:t>*</w:t>
+      </w:r>
+      <w:r>
+        <w:rPr>
+          <w:rFonts w:ascii="CMSY10" w:hAnsi="CMSY10" w:cs="CMSY10"/>
+          <w:color w:val="000000"/>
+          <w:sz w:val="20"/>
+          <w:szCs w:val="20"/>
+        </w:rPr>
+        <w:t xml:space="preserve"> </w:t>
       </w:r>
       <w:r>
         <w:rPr>
@@ -382,6 +438,7 @@
         <w:autoSpaceDN w:val="0"/>
         <w:adjustRightInd w:val="0"/>
         <w:spacing w:after="0" w:line="240" w:lineRule="auto"/>
+        <w:ind w:left="708"/>
         <w:rPr>
           <w:rFonts w:ascii="LMSans10-Regular" w:hAnsi="LMSans10-Regular" w:cs="LMSans10-Regular"/>
           <w:color w:val="000000"/>
@@ -393,13 +450,38 @@
       <w:r>
         <w:rPr>
           <w:rFonts w:ascii="LMSans10-Regular" w:hAnsi="LMSans10-Regular" w:cs="LMSans10-Regular"/>
-          <w:color w:val="00CD9A"/>
+          <w:color w:val="000000"/>
           <w:sz w:val="20"/>
           <w:szCs w:val="20"/>
         </w:rPr>
-        <w:t>i</w:t>
+        <w:t>v</w:t>
       </w:r>
       <w:proofErr w:type="gramEnd"/>
+      <w:r>
+        <w:rPr>
+          <w:rFonts w:ascii="LMSans10-Regular" w:hAnsi="LMSans10-Regular" w:cs="LMSans10-Regular"/>
+          <w:color w:val="000000"/>
+          <w:sz w:val="20"/>
+          <w:szCs w:val="20"/>
+        </w:rPr>
+        <w:t xml:space="preserve"> [ 0 ] = 1009; v [ 1 ] = 1013; v [ 2 ] = 1019;</w:t>
+      </w:r>
+    </w:p>
+    <w:p>
+      <w:pPr>
+        <w:autoSpaceDE w:val="0"/>
+        <w:autoSpaceDN w:val="0"/>
+        <w:adjustRightInd w:val="0"/>
+        <w:spacing w:after="0" w:line="240" w:lineRule="auto"/>
+        <w:ind w:left="708"/>
+        <w:rPr>
+          <w:rFonts w:ascii="LMSans10-Regular" w:hAnsi="LMSans10-Regular" w:cs="LMSans10-Regular"/>
+          <w:color w:val="000000"/>
+          <w:sz w:val="20"/>
+          <w:szCs w:val="20"/>
+        </w:rPr>
+      </w:pPr>
+      <w:proofErr w:type="gramStart"/>
       <w:r>
         <w:rPr>
           <w:rFonts w:ascii="LMSans10-Regular" w:hAnsi="LMSans10-Regular" w:cs="LMSans10-Regular"/>
@@ -407,7 +489,26 @@
           <w:sz w:val="20"/>
           <w:szCs w:val="20"/>
         </w:rPr>
-        <w:t xml:space="preserve"> n t </w:t>
+        <w:t>r</w:t>
+      </w:r>
+      <w:proofErr w:type="gramEnd"/>
+      <w:r>
+        <w:rPr>
+          <w:rFonts w:ascii="LMSans10-Regular" w:hAnsi="LMSans10-Regular" w:cs="LMSans10-Regular"/>
+          <w:color w:val="00CD9A"/>
+          <w:sz w:val="20"/>
+          <w:szCs w:val="20"/>
+        </w:rPr>
+        <w:t xml:space="preserve"> </w:t>
+      </w:r>
+      <w:r>
+        <w:rPr>
+          <w:rFonts w:ascii="LMSans10-Regular" w:hAnsi="LMSans10-Regular" w:cs="LMSans10-Regular"/>
+          <w:color w:val="00CD9A"/>
+          <w:sz w:val="20"/>
+          <w:szCs w:val="20"/>
+        </w:rPr>
+        <w:t xml:space="preserve">e t u r n </w:t>
       </w:r>
       <w:r>
         <w:rPr>
@@ -416,150 +517,32 @@
           <w:sz w:val="20"/>
           <w:szCs w:val="20"/>
         </w:rPr>
-        <w:t>v [ 3 ] ;</w:t>
-      </w:r>
-    </w:p>
-    <w:p>
-      <w:pPr>
-        <w:autoSpaceDE w:val="0"/>
-        <w:autoSpaceDN w:val="0"/>
-        <w:adjustRightInd w:val="0"/>
-        <w:spacing w:after="0" w:line="240" w:lineRule="auto"/>
+        <w:t>v ;</w:t>
+      </w:r>
+    </w:p>
+    <w:p>
+      <w:pPr>
+        <w:shd w:val="clear" w:color="auto" w:fill="FFFFFF"/>
+        <w:spacing w:before="90" w:after="90"/>
+        <w:jc w:val="both"/>
+      </w:pPr>
+      <w:bookmarkStart w:id="0" w:name="_GoBack"/>
+      <w:bookmarkEnd w:id="0"/>
+      <w:r>
+        <w:lastRenderedPageBreak/>
+        <w:t>A função não funciona corretamente pois o vetor de onde os dados serão utilizados posteriormente é declarado como uma variável local, então quando estes dados forem buscados após o término da execução da função o vetor não estará mais alocado na memória.</w:t>
+      </w:r>
+    </w:p>
+    <w:p>
+      <w:pPr>
+        <w:shd w:val="clear" w:color="auto" w:fill="FFFFFF"/>
+        <w:spacing w:before="90" w:after="90"/>
+        <w:jc w:val="both"/>
         <w:rPr>
           <w:rFonts w:ascii="LMSans10-Regular" w:hAnsi="LMSans10-Regular" w:cs="LMSans10-Regular"/>
           <w:color w:val="000000"/>
           <w:sz w:val="20"/>
           <w:szCs w:val="20"/>
-        </w:rPr>
-      </w:pPr>
-      <w:proofErr w:type="gramStart"/>
-      <w:r>
-        <w:rPr>
-          <w:rFonts w:ascii="LMSans10-Regular" w:hAnsi="LMSans10-Regular" w:cs="LMSans10-Regular"/>
-          <w:color w:val="000000"/>
-          <w:sz w:val="20"/>
-          <w:szCs w:val="20"/>
-        </w:rPr>
-        <w:t>v</w:t>
-      </w:r>
-      <w:proofErr w:type="gramEnd"/>
-      <w:r>
-        <w:rPr>
-          <w:rFonts w:ascii="LMSans10-Regular" w:hAnsi="LMSans10-Regular" w:cs="LMSans10-Regular"/>
-          <w:color w:val="000000"/>
-          <w:sz w:val="20"/>
-          <w:szCs w:val="20"/>
-        </w:rPr>
-        <w:t xml:space="preserve"> [ 0 ] = 1009; v [ 1 ] = 1013; v [ 2 ] = 1019;</w:t>
-      </w:r>
-    </w:p>
-    <w:p>
-      <w:pPr>
-        <w:autoSpaceDE w:val="0"/>
-        <w:autoSpaceDN w:val="0"/>
-        <w:adjustRightInd w:val="0"/>
-        <w:spacing w:after="0" w:line="240" w:lineRule="auto"/>
-        <w:rPr>
-          <w:rFonts w:ascii="LMSans10-Regular" w:hAnsi="LMSans10-Regular" w:cs="LMSans10-Regular"/>
-          <w:color w:val="000000"/>
-          <w:sz w:val="20"/>
-          <w:szCs w:val="20"/>
-        </w:rPr>
-      </w:pPr>
-      <w:proofErr w:type="gramStart"/>
-      <w:r>
-        <w:rPr>
-          <w:rFonts w:ascii="LMSans10-Regular" w:hAnsi="LMSans10-Regular" w:cs="LMSans10-Regular"/>
-          <w:color w:val="00CD9A"/>
-          <w:sz w:val="20"/>
-          <w:szCs w:val="20"/>
-        </w:rPr>
-        <w:t>r</w:t>
-      </w:r>
-      <w:proofErr w:type="gramEnd"/>
-      <w:r>
-        <w:rPr>
-          <w:rFonts w:ascii="LMSans10-Regular" w:hAnsi="LMSans10-Regular" w:cs="LMSans10-Regular"/>
-          <w:color w:val="00CD9A"/>
-          <w:sz w:val="20"/>
-          <w:szCs w:val="20"/>
-        </w:rPr>
-        <w:t xml:space="preserve"> e t u r n </w:t>
-      </w:r>
-      <w:r>
-        <w:rPr>
-          <w:rFonts w:ascii="LMSans10-Regular" w:hAnsi="LMSans10-Regular" w:cs="LMSans10-Regular"/>
-          <w:color w:val="000000"/>
-          <w:sz w:val="20"/>
-          <w:szCs w:val="20"/>
-        </w:rPr>
-        <w:t>v ;</w:t>
-      </w:r>
-    </w:p>
-    <w:p>
-      <w:pPr>
-        <w:shd w:val="clear" w:color="auto" w:fill="FFFFFF"/>
-        <w:spacing w:before="90" w:after="90"/>
-        <w:jc w:val="both"/>
-        <w:rPr>
-          <w:rFonts w:ascii="LMSans10-Regular" w:hAnsi="LMSans10-Regular" w:cs="LMSans10-Regular"/>
-          <w:color w:val="000000"/>
-          <w:sz w:val="20"/>
-          <w:szCs w:val="20"/>
-        </w:rPr>
-      </w:pPr>
-      <w:r>
-        <w:rPr>
-          <w:rFonts w:ascii="LMSans10-Regular" w:hAnsi="LMSans10-Regular" w:cs="LMSans10-Regular"/>
-          <w:color w:val="000000"/>
-          <w:sz w:val="20"/>
-          <w:szCs w:val="20"/>
-        </w:rPr>
-        <w:t>}</w:t>
-      </w:r>
-    </w:p>
-    <w:p>
-      <w:pPr>
-        <w:shd w:val="clear" w:color="auto" w:fill="FFFFFF"/>
-        <w:spacing w:before="90" w:after="90"/>
-        <w:jc w:val="both"/>
-        <w:rPr>
-          <w:rFonts w:ascii="LMSans10-Regular" w:hAnsi="LMSans10-Regular" w:cs="LMSans10-Regular"/>
-          <w:color w:val="000000"/>
-          <w:sz w:val="20"/>
-          <w:szCs w:val="20"/>
-        </w:rPr>
-      </w:pPr>
-    </w:p>
-    <w:p>
-      <w:pPr>
-        <w:shd w:val="clear" w:color="auto" w:fill="FFFFFF"/>
-        <w:spacing w:before="90" w:after="90"/>
-        <w:jc w:val="both"/>
-      </w:pPr>
-      <w:r>
-        <w:t xml:space="preserve">A função </w:t>
-      </w:r>
-      <w:r>
-        <w:t>foi declarada como um ponteiro</w:t>
-      </w:r>
-      <w:bookmarkStart w:id="0" w:name="_GoBack"/>
-      <w:bookmarkEnd w:id="0"/>
-      <w:r>
-        <w:t>, mas está retornando um vetor, ela vai tentar retornar os 4 elementos de uma vez só, o que não é possível dado a declaração como ponteiro de inteiro.</w:t>
-      </w:r>
-    </w:p>
-    <w:p>
-      <w:pPr>
-        <w:shd w:val="clear" w:color="auto" w:fill="FFFFFF"/>
-        <w:spacing w:before="90" w:after="90"/>
-        <w:jc w:val="both"/>
-        <w:rPr>
-          <w:rFonts w:ascii="LMSans10-Bold" w:hAnsi="LMSans10-Bold" w:cs="LMSans10-Bold"/>
-          <w:b/>
-          <w:bCs/>
-          <w:sz w:val="29"/>
-          <w:szCs w:val="29"/>
         </w:rPr>
       </w:pPr>
     </w:p>

</xml_diff>